<commit_message>
Update Cronograma de Estudos.docx
</commit_message>
<xml_diff>
--- a/Cronograma de Estudos.docx
+++ b/Cronograma de Estudos.docx
@@ -271,7 +271,7 @@
     <w:p>
       <w:r>
         <w:pict w14:anchorId="188F8C52">
-          <v:rect id="_x0000_i1134" style="width:0;height:1.5pt" o:hralign="center" o:hrstd="t" o:hr="t" fillcolor="#a0a0a0" stroked="f"/>
+          <v:rect id="_x0000_i1025" style="width:0;height:1.5pt" o:hralign="center" o:hrstd="t" o:hr="t" fillcolor="#a0a0a0" stroked="f"/>
         </w:pict>
       </w:r>
     </w:p>
@@ -550,7 +550,7 @@
     <w:p>
       <w:r>
         <w:pict w14:anchorId="5606EF38">
-          <v:rect id="_x0000_i1135" style="width:0;height:1.5pt" o:hralign="center" o:hrstd="t" o:hr="t" fillcolor="#a0a0a0" stroked="f"/>
+          <v:rect id="_x0000_i1026" style="width:0;height:1.5pt" o:hralign="center" o:hrstd="t" o:hr="t" fillcolor="#a0a0a0" stroked="f"/>
         </w:pict>
       </w:r>
     </w:p>
@@ -743,7 +743,7 @@
     <w:p>
       <w:r>
         <w:pict w14:anchorId="6314117B">
-          <v:rect id="_x0000_i1136" style="width:0;height:1.5pt" o:hralign="center" o:hrstd="t" o:hr="t" fillcolor="#a0a0a0" stroked="f"/>
+          <v:rect id="_x0000_i1027" style="width:0;height:1.5pt" o:hralign="center" o:hrstd="t" o:hr="t" fillcolor="#a0a0a0" stroked="f"/>
         </w:pict>
       </w:r>
     </w:p>
@@ -927,7 +927,7 @@
     <w:p>
       <w:r>
         <w:pict w14:anchorId="13EF893B">
-          <v:rect id="_x0000_i1137" style="width:0;height:1.5pt" o:hralign="center" o:hrstd="t" o:hr="t" fillcolor="#a0a0a0" stroked="f"/>
+          <v:rect id="_x0000_i1028" style="width:0;height:1.5pt" o:hralign="center" o:hrstd="t" o:hr="t" fillcolor="#a0a0a0" stroked="f"/>
         </w:pict>
       </w:r>
     </w:p>
@@ -1164,7 +1164,7 @@
     <w:p>
       <w:r>
         <w:pict w14:anchorId="67706556">
-          <v:rect id="_x0000_i1138" style="width:0;height:1.5pt" o:hralign="center" o:hrstd="t" o:hr="t" fillcolor="#a0a0a0" stroked="f"/>
+          <v:rect id="_x0000_i1029" style="width:0;height:1.5pt" o:hralign="center" o:hrstd="t" o:hr="t" fillcolor="#a0a0a0" stroked="f"/>
         </w:pict>
       </w:r>
     </w:p>
@@ -1552,6 +1552,889 @@
       </w:pPr>
       <w:r>
         <w:t>WSL</w:t>
+      </w:r>
+    </w:p>
+    <w:p/>
+    <w:p/>
+    <w:p/>
+    <w:p/>
+    <w:p/>
+    <w:p/>
+    <w:p/>
+    <w:p/>
+    <w:p/>
+    <w:p/>
+    <w:p/>
+    <w:p/>
+    <w:p>
+      <w:r>
+        <w:lastRenderedPageBreak/>
+        <w:t xml:space="preserve">Front </w:t>
+      </w:r>
+      <w:proofErr w:type="spellStart"/>
+      <w:r>
+        <w:t>End</w:t>
+      </w:r>
+      <w:proofErr w:type="spellEnd"/>
+    </w:p>
+    <w:p/>
+    <w:p>
+      <w:r>
+        <w:t>WEB:</w:t>
+      </w:r>
+    </w:p>
+    <w:p>
+      <w:pPr>
+        <w:rPr>
+          <w:b/>
+          <w:bCs/>
+        </w:rPr>
+      </w:pPr>
+      <w:r>
+        <w:rPr>
+          <w:b/>
+          <w:bCs/>
+        </w:rPr>
+        <w:t>1. HTML (estrutura)</w:t>
+      </w:r>
+    </w:p>
+    <w:p>
+      <w:pPr>
+        <w:numPr>
+          <w:ilvl w:val="0"/>
+          <w:numId w:val="23"/>
+        </w:numPr>
+      </w:pPr>
+      <w:r>
+        <w:t xml:space="preserve">Aprenda a criar páginas com títulos, parágrafos, imagens, listas, links, </w:t>
+      </w:r>
+      <w:proofErr w:type="gramStart"/>
+      <w:r>
+        <w:t>formulários, etc.</w:t>
+      </w:r>
+      <w:proofErr w:type="gramEnd"/>
+    </w:p>
+    <w:p>
+      <w:pPr>
+        <w:numPr>
+          <w:ilvl w:val="0"/>
+          <w:numId w:val="23"/>
+        </w:numPr>
+      </w:pPr>
+      <w:r>
+        <w:t>Entenda a estrutura básica de um documento HTML.</w:t>
+      </w:r>
+    </w:p>
+    <w:p>
+      <w:pPr>
+        <w:rPr>
+          <w:b/>
+          <w:bCs/>
+        </w:rPr>
+      </w:pPr>
+      <w:r>
+        <w:rPr>
+          <w:rFonts w:ascii="Segoe UI Emoji" w:hAnsi="Segoe UI Emoji" w:cs="Segoe UI Emoji"/>
+          <w:b/>
+          <w:bCs/>
+        </w:rPr>
+        <w:t>🟡</w:t>
+      </w:r>
+      <w:r>
+        <w:rPr>
+          <w:b/>
+          <w:bCs/>
+        </w:rPr>
+        <w:t> 2. CSS (estilo)</w:t>
+      </w:r>
+    </w:p>
+    <w:p>
+      <w:pPr>
+        <w:numPr>
+          <w:ilvl w:val="0"/>
+          <w:numId w:val="24"/>
+        </w:numPr>
+      </w:pPr>
+      <w:r>
+        <w:t>Aprenda a estilizar suas páginas: cores, fontes, espaçamentos, posicionamento.</w:t>
+      </w:r>
+    </w:p>
+    <w:p>
+      <w:pPr>
+        <w:numPr>
+          <w:ilvl w:val="0"/>
+          <w:numId w:val="24"/>
+        </w:numPr>
+      </w:pPr>
+      <w:r>
+        <w:t xml:space="preserve">Estude </w:t>
+      </w:r>
+      <w:proofErr w:type="spellStart"/>
+      <w:r>
+        <w:t>Flexbox</w:t>
+      </w:r>
+      <w:proofErr w:type="spellEnd"/>
+      <w:r>
+        <w:t xml:space="preserve"> e Grid para criar layouts responsivos.</w:t>
+      </w:r>
+    </w:p>
+    <w:p>
+      <w:pPr>
+        <w:pStyle w:val="PargrafodaLista"/>
+        <w:numPr>
+          <w:ilvl w:val="2"/>
+          <w:numId w:val="24"/>
+        </w:numPr>
+        <w:rPr>
+          <w:lang w:val="en-US"/>
+        </w:rPr>
+      </w:pPr>
+      <w:proofErr w:type="spellStart"/>
+      <w:r>
+        <w:rPr>
+          <w:lang w:val="en-US"/>
+        </w:rPr>
+        <w:t>Seletores</w:t>
+      </w:r>
+      <w:proofErr w:type="spellEnd"/>
+      <w:r>
+        <w:rPr>
+          <w:lang w:val="en-US"/>
+        </w:rPr>
+        <w:t xml:space="preserve"> </w:t>
+      </w:r>
+      <w:proofErr w:type="spellStart"/>
+      <w:r>
+        <w:rPr>
+          <w:lang w:val="en-US"/>
+        </w:rPr>
+        <w:t>Básicos</w:t>
+      </w:r>
+      <w:proofErr w:type="spellEnd"/>
+      <w:r>
+        <w:rPr>
+          <w:lang w:val="en-US"/>
+        </w:rPr>
+        <w:t>:</w:t>
+      </w:r>
+    </w:p>
+    <w:p>
+      <w:pPr>
+        <w:pStyle w:val="PargrafodaLista"/>
+        <w:numPr>
+          <w:ilvl w:val="2"/>
+          <w:numId w:val="24"/>
+        </w:numPr>
+        <w:rPr>
+          <w:lang w:val="en-US"/>
+        </w:rPr>
+      </w:pPr>
+      <w:proofErr w:type="spellStart"/>
+      <w:r>
+        <w:rPr>
+          <w:lang w:val="en-US"/>
+        </w:rPr>
+        <w:t>Propriedades</w:t>
+      </w:r>
+      <w:proofErr w:type="spellEnd"/>
+      <w:r>
+        <w:rPr>
+          <w:lang w:val="en-US"/>
+        </w:rPr>
+        <w:t>:</w:t>
+      </w:r>
+    </w:p>
+    <w:p>
+      <w:pPr>
+        <w:pStyle w:val="PargrafodaLista"/>
+        <w:numPr>
+          <w:ilvl w:val="2"/>
+          <w:numId w:val="24"/>
+        </w:numPr>
+        <w:rPr>
+          <w:lang w:val="en-US"/>
+        </w:rPr>
+      </w:pPr>
+      <w:r>
+        <w:rPr>
+          <w:lang w:val="en-US"/>
+        </w:rPr>
+        <w:t>Box Model</w:t>
+      </w:r>
+    </w:p>
+    <w:p>
+      <w:pPr>
+        <w:pStyle w:val="PargrafodaLista"/>
+        <w:numPr>
+          <w:ilvl w:val="2"/>
+          <w:numId w:val="24"/>
+        </w:numPr>
+        <w:rPr>
+          <w:lang w:val="en-US"/>
+        </w:rPr>
+      </w:pPr>
+      <w:proofErr w:type="spellStart"/>
+      <w:r>
+        <w:rPr>
+          <w:lang w:val="en-US"/>
+        </w:rPr>
+        <w:t>Unidades</w:t>
+      </w:r>
+      <w:proofErr w:type="spellEnd"/>
+      <w:r>
+        <w:rPr>
+          <w:lang w:val="en-US"/>
+        </w:rPr>
+        <w:t xml:space="preserve"> de </w:t>
+      </w:r>
+      <w:proofErr w:type="spellStart"/>
+      <w:r>
+        <w:rPr>
+          <w:lang w:val="en-US"/>
+        </w:rPr>
+        <w:t>Medida</w:t>
+      </w:r>
+      <w:proofErr w:type="spellEnd"/>
+    </w:p>
+    <w:p>
+      <w:pPr>
+        <w:pStyle w:val="PargrafodaLista"/>
+        <w:numPr>
+          <w:ilvl w:val="2"/>
+          <w:numId w:val="24"/>
+        </w:numPr>
+        <w:rPr>
+          <w:lang w:val="en-US"/>
+        </w:rPr>
+      </w:pPr>
+      <w:r>
+        <w:rPr>
+          <w:lang w:val="en-US"/>
+        </w:rPr>
+        <w:t>Flexbox</w:t>
+      </w:r>
+    </w:p>
+    <w:p>
+      <w:pPr>
+        <w:pStyle w:val="PargrafodaLista"/>
+        <w:numPr>
+          <w:ilvl w:val="2"/>
+          <w:numId w:val="24"/>
+        </w:numPr>
+        <w:rPr>
+          <w:lang w:val="en-US"/>
+        </w:rPr>
+      </w:pPr>
+      <w:proofErr w:type="spellStart"/>
+      <w:r>
+        <w:rPr>
+          <w:lang w:val="en-US"/>
+        </w:rPr>
+        <w:t>Seletores</w:t>
+      </w:r>
+      <w:proofErr w:type="spellEnd"/>
+      <w:r>
+        <w:rPr>
+          <w:lang w:val="en-US"/>
+        </w:rPr>
+        <w:t xml:space="preserve"> </w:t>
+      </w:r>
+      <w:proofErr w:type="spellStart"/>
+      <w:r>
+        <w:rPr>
+          <w:lang w:val="en-US"/>
+        </w:rPr>
+        <w:t>avançados</w:t>
+      </w:r>
+      <w:proofErr w:type="spellEnd"/>
+      <w:r>
+        <w:rPr>
+          <w:lang w:val="en-US"/>
+        </w:rPr>
+        <w:t>:</w:t>
+      </w:r>
+    </w:p>
+    <w:p>
+      <w:pPr>
+        <w:pStyle w:val="PargrafodaLista"/>
+        <w:numPr>
+          <w:ilvl w:val="3"/>
+          <w:numId w:val="24"/>
+        </w:numPr>
+        <w:rPr>
+          <w:lang w:val="en-US"/>
+        </w:rPr>
+      </w:pPr>
+      <w:proofErr w:type="spellStart"/>
+      <w:r>
+        <w:rPr>
+          <w:lang w:val="en-US"/>
+        </w:rPr>
+        <w:t>Descendentes</w:t>
+      </w:r>
+      <w:proofErr w:type="spellEnd"/>
+      <w:r>
+        <w:rPr>
+          <w:lang w:val="en-US"/>
+        </w:rPr>
+        <w:t>: div p</w:t>
+      </w:r>
+    </w:p>
+    <w:p>
+      <w:pPr>
+        <w:pStyle w:val="PargrafodaLista"/>
+        <w:numPr>
+          <w:ilvl w:val="3"/>
+          <w:numId w:val="24"/>
+        </w:numPr>
+        <w:rPr>
+          <w:lang w:val="en-US"/>
+        </w:rPr>
+      </w:pPr>
+      <w:proofErr w:type="spellStart"/>
+      <w:r>
+        <w:rPr>
+          <w:lang w:val="en-US"/>
+        </w:rPr>
+        <w:t>Filhos</w:t>
+      </w:r>
+      <w:proofErr w:type="spellEnd"/>
+      <w:r>
+        <w:rPr>
+          <w:lang w:val="en-US"/>
+        </w:rPr>
+        <w:t xml:space="preserve"> </w:t>
+      </w:r>
+      <w:proofErr w:type="spellStart"/>
+      <w:r>
+        <w:rPr>
+          <w:lang w:val="en-US"/>
+        </w:rPr>
+        <w:t>diretos</w:t>
+      </w:r>
+      <w:proofErr w:type="spellEnd"/>
+      <w:r>
+        <w:rPr>
+          <w:lang w:val="en-US"/>
+        </w:rPr>
+        <w:t>: div &gt; p</w:t>
+      </w:r>
+    </w:p>
+    <w:p>
+      <w:pPr>
+        <w:pStyle w:val="PargrafodaLista"/>
+        <w:numPr>
+          <w:ilvl w:val="3"/>
+          <w:numId w:val="24"/>
+        </w:numPr>
+        <w:rPr>
+          <w:lang w:val="en-US"/>
+        </w:rPr>
+      </w:pPr>
+      <w:r>
+        <w:rPr>
+          <w:lang w:val="en-US"/>
+        </w:rPr>
+        <w:t>Pseudo-classes</w:t>
+      </w:r>
+      <w:proofErr w:type="gramStart"/>
+      <w:r>
+        <w:rPr>
+          <w:lang w:val="en-US"/>
+        </w:rPr>
+        <w:t>: :hover, :first</w:t>
+      </w:r>
+      <w:proofErr w:type="gramEnd"/>
+      <w:r>
+        <w:rPr>
+          <w:lang w:val="en-US"/>
+        </w:rPr>
+        <w:t>-child</w:t>
+      </w:r>
+      <w:proofErr w:type="gramStart"/>
+      <w:r>
+        <w:rPr>
+          <w:lang w:val="en-US"/>
+        </w:rPr>
+        <w:t>, :nth</w:t>
+      </w:r>
+      <w:proofErr w:type="gramEnd"/>
+      <w:r>
+        <w:rPr>
+          <w:lang w:val="en-US"/>
+        </w:rPr>
+        <w:t>-</w:t>
+      </w:r>
+      <w:proofErr w:type="gramStart"/>
+      <w:r>
+        <w:rPr>
+          <w:lang w:val="en-US"/>
+        </w:rPr>
+        <w:t>child(</w:t>
+      </w:r>
+      <w:proofErr w:type="gramEnd"/>
+      <w:r>
+        <w:rPr>
+          <w:lang w:val="en-US"/>
+        </w:rPr>
+        <w:t>)</w:t>
+      </w:r>
+    </w:p>
+    <w:p>
+      <w:pPr>
+        <w:pStyle w:val="PargrafodaLista"/>
+        <w:numPr>
+          <w:ilvl w:val="3"/>
+          <w:numId w:val="24"/>
+        </w:numPr>
+        <w:rPr>
+          <w:lang w:val="en-US"/>
+        </w:rPr>
+      </w:pPr>
+      <w:r>
+        <w:rPr>
+          <w:lang w:val="en-US"/>
+        </w:rPr>
+        <w:t>Pseudo-</w:t>
+      </w:r>
+      <w:proofErr w:type="spellStart"/>
+      <w:r>
+        <w:rPr>
+          <w:lang w:val="en-US"/>
+        </w:rPr>
+        <w:t>elementos</w:t>
+      </w:r>
+      <w:proofErr w:type="spellEnd"/>
+      <w:proofErr w:type="gramStart"/>
+      <w:r>
+        <w:rPr>
+          <w:lang w:val="en-US"/>
+        </w:rPr>
+        <w:t>: ::before, ::after</w:t>
+      </w:r>
+      <w:proofErr w:type="gramEnd"/>
+    </w:p>
+    <w:p>
+      <w:pPr>
+        <w:pStyle w:val="PargrafodaLista"/>
+        <w:numPr>
+          <w:ilvl w:val="2"/>
+          <w:numId w:val="24"/>
+        </w:numPr>
+        <w:rPr>
+          <w:lang w:val="en-US"/>
+        </w:rPr>
+      </w:pPr>
+      <w:r>
+        <w:rPr>
+          <w:lang w:val="en-US"/>
+        </w:rPr>
+        <w:t xml:space="preserve">Display e </w:t>
+      </w:r>
+      <w:proofErr w:type="spellStart"/>
+      <w:r>
+        <w:rPr>
+          <w:lang w:val="en-US"/>
+        </w:rPr>
+        <w:t>posicionamento</w:t>
+      </w:r>
+      <w:proofErr w:type="spellEnd"/>
+    </w:p>
+    <w:p>
+      <w:pPr>
+        <w:rPr>
+          <w:lang w:val="en-US"/>
+        </w:rPr>
+      </w:pPr>
+    </w:p>
+    <w:p>
+      <w:pPr>
+        <w:rPr>
+          <w:b/>
+          <w:bCs/>
+        </w:rPr>
+      </w:pPr>
+      <w:r>
+        <w:rPr>
+          <w:rFonts w:ascii="Segoe UI Emoji" w:hAnsi="Segoe UI Emoji" w:cs="Segoe UI Emoji"/>
+          <w:b/>
+          <w:bCs/>
+        </w:rPr>
+        <w:t>🟠</w:t>
+      </w:r>
+      <w:r>
+        <w:rPr>
+          <w:b/>
+          <w:bCs/>
+        </w:rPr>
+        <w:t xml:space="preserve"> 3. </w:t>
+      </w:r>
+      <w:proofErr w:type="spellStart"/>
+      <w:r>
+        <w:rPr>
+          <w:b/>
+          <w:bCs/>
+        </w:rPr>
+        <w:t>JavaScript</w:t>
+      </w:r>
+      <w:proofErr w:type="spellEnd"/>
+      <w:r>
+        <w:rPr>
+          <w:b/>
+          <w:bCs/>
+        </w:rPr>
+        <w:t xml:space="preserve"> (comportamento)</w:t>
+      </w:r>
+    </w:p>
+    <w:p>
+      <w:pPr>
+        <w:numPr>
+          <w:ilvl w:val="0"/>
+          <w:numId w:val="25"/>
+        </w:numPr>
+      </w:pPr>
+      <w:r>
+        <w:t xml:space="preserve">Aprenda lógica de programação, manipulação do DOM, eventos, funções, </w:t>
+      </w:r>
+      <w:proofErr w:type="spellStart"/>
+      <w:r>
+        <w:t>arrays</w:t>
+      </w:r>
+      <w:proofErr w:type="spellEnd"/>
+      <w:r>
+        <w:t>, objetos.</w:t>
+      </w:r>
+    </w:p>
+    <w:p>
+      <w:pPr>
+        <w:numPr>
+          <w:ilvl w:val="0"/>
+          <w:numId w:val="25"/>
+        </w:numPr>
+      </w:pPr>
+      <w:r>
+        <w:t xml:space="preserve">Pratique criando interações simples como botões, </w:t>
+      </w:r>
+      <w:proofErr w:type="spellStart"/>
+      <w:r>
+        <w:t>sliders</w:t>
+      </w:r>
+      <w:proofErr w:type="spellEnd"/>
+      <w:r>
+        <w:t>, validação de formulários.</w:t>
+      </w:r>
+    </w:p>
+    <w:p>
+      <w:pPr>
+        <w:numPr>
+          <w:ilvl w:val="1"/>
+          <w:numId w:val="25"/>
+        </w:numPr>
+      </w:pPr>
+      <w:r>
+        <w:t>Seletores:</w:t>
+      </w:r>
+    </w:p>
+    <w:p>
+      <w:pPr>
+        <w:numPr>
+          <w:ilvl w:val="2"/>
+          <w:numId w:val="25"/>
+        </w:numPr>
+      </w:pPr>
+      <w:proofErr w:type="spellStart"/>
+      <w:proofErr w:type="gramStart"/>
+      <w:r>
+        <w:t>document.getElementById</w:t>
+      </w:r>
+      <w:proofErr w:type="spellEnd"/>
+      <w:proofErr w:type="gramEnd"/>
+      <w:r>
+        <w:t>()</w:t>
+      </w:r>
+    </w:p>
+    <w:p>
+      <w:pPr>
+        <w:numPr>
+          <w:ilvl w:val="2"/>
+          <w:numId w:val="25"/>
+        </w:numPr>
+      </w:pPr>
+      <w:proofErr w:type="spellStart"/>
+      <w:proofErr w:type="gramStart"/>
+      <w:r>
+        <w:t>document.querySelector</w:t>
+      </w:r>
+      <w:proofErr w:type="spellEnd"/>
+      <w:proofErr w:type="gramEnd"/>
+      <w:r>
+        <w:t>()</w:t>
+      </w:r>
+    </w:p>
+    <w:p>
+      <w:pPr>
+        <w:numPr>
+          <w:ilvl w:val="1"/>
+          <w:numId w:val="25"/>
+        </w:numPr>
+      </w:pPr>
+      <w:proofErr w:type="spellStart"/>
+      <w:proofErr w:type="gramStart"/>
+      <w:r>
+        <w:t>document.querySelectorAll</w:t>
+      </w:r>
+      <w:proofErr w:type="spellEnd"/>
+      <w:proofErr w:type="gramEnd"/>
+      <w:r>
+        <w:t>()</w:t>
+      </w:r>
+    </w:p>
+    <w:p>
+      <w:pPr>
+        <w:numPr>
+          <w:ilvl w:val="1"/>
+          <w:numId w:val="25"/>
+        </w:numPr>
+      </w:pPr>
+      <w:r>
+        <w:rPr>
+          <w:rFonts w:ascii="Segoe UI Emoji" w:hAnsi="Segoe UI Emoji" w:cs="Segoe UI Emoji"/>
+        </w:rPr>
+        <w:lastRenderedPageBreak/>
+        <w:t>📌</w:t>
+      </w:r>
+      <w:r>
+        <w:t xml:space="preserve"> Manipulação:</w:t>
+      </w:r>
+    </w:p>
+    <w:p>
+      <w:pPr>
+        <w:numPr>
+          <w:ilvl w:val="2"/>
+          <w:numId w:val="25"/>
+        </w:numPr>
+      </w:pPr>
+      <w:proofErr w:type="spellStart"/>
+      <w:r>
+        <w:t>innerHTML</w:t>
+      </w:r>
+      <w:proofErr w:type="spellEnd"/>
+      <w:r>
+        <w:t xml:space="preserve">, </w:t>
+      </w:r>
+      <w:proofErr w:type="spellStart"/>
+      <w:r>
+        <w:t>textContent</w:t>
+      </w:r>
+      <w:proofErr w:type="spellEnd"/>
+      <w:r>
+        <w:t xml:space="preserve">, </w:t>
+      </w:r>
+      <w:proofErr w:type="spellStart"/>
+      <w:r>
+        <w:t>value</w:t>
+      </w:r>
+      <w:proofErr w:type="spellEnd"/>
+    </w:p>
+    <w:p>
+      <w:pPr>
+        <w:numPr>
+          <w:ilvl w:val="2"/>
+          <w:numId w:val="25"/>
+        </w:numPr>
+      </w:pPr>
+      <w:proofErr w:type="spellStart"/>
+      <w:proofErr w:type="gramStart"/>
+      <w:r>
+        <w:t>classList.add</w:t>
+      </w:r>
+      <w:proofErr w:type="spellEnd"/>
+      <w:r>
+        <w:t>(</w:t>
+      </w:r>
+      <w:proofErr w:type="gramEnd"/>
+      <w:r>
+        <w:t xml:space="preserve">), </w:t>
+      </w:r>
+      <w:proofErr w:type="gramStart"/>
+      <w:r>
+        <w:t>remove(</w:t>
+      </w:r>
+      <w:proofErr w:type="gramEnd"/>
+      <w:r>
+        <w:t xml:space="preserve">), </w:t>
+      </w:r>
+      <w:proofErr w:type="spellStart"/>
+      <w:proofErr w:type="gramStart"/>
+      <w:r>
+        <w:t>toggle</w:t>
+      </w:r>
+      <w:proofErr w:type="spellEnd"/>
+      <w:r>
+        <w:t>(</w:t>
+      </w:r>
+      <w:proofErr w:type="gramEnd"/>
+      <w:r>
+        <w:t>)</w:t>
+      </w:r>
+    </w:p>
+    <w:p>
+      <w:pPr>
+        <w:numPr>
+          <w:ilvl w:val="2"/>
+          <w:numId w:val="25"/>
+        </w:numPr>
+      </w:pPr>
+      <w:proofErr w:type="spellStart"/>
+      <w:proofErr w:type="gramStart"/>
+      <w:r>
+        <w:t>style.property</w:t>
+      </w:r>
+      <w:proofErr w:type="spellEnd"/>
+      <w:proofErr w:type="gramEnd"/>
+    </w:p>
+    <w:p>
+      <w:pPr>
+        <w:rPr>
+          <w:b/>
+          <w:bCs/>
+        </w:rPr>
+      </w:pPr>
+      <w:r>
+        <w:rPr>
+          <w:rFonts w:ascii="Segoe UI Emoji" w:hAnsi="Segoe UI Emoji" w:cs="Segoe UI Emoji"/>
+          <w:b/>
+          <w:bCs/>
+        </w:rPr>
+        <w:t>🔵</w:t>
+      </w:r>
+      <w:r>
+        <w:rPr>
+          <w:b/>
+          <w:bCs/>
+        </w:rPr>
+        <w:t xml:space="preserve"> 4. </w:t>
+      </w:r>
+      <w:proofErr w:type="spellStart"/>
+      <w:r>
+        <w:rPr>
+          <w:b/>
+          <w:bCs/>
+        </w:rPr>
+        <w:t>TypeScript</w:t>
+      </w:r>
+      <w:proofErr w:type="spellEnd"/>
+      <w:r>
+        <w:rPr>
+          <w:b/>
+          <w:bCs/>
+        </w:rPr>
+        <w:t xml:space="preserve"> (versão </w:t>
+      </w:r>
+      <w:proofErr w:type="spellStart"/>
+      <w:r>
+        <w:rPr>
+          <w:b/>
+          <w:bCs/>
+        </w:rPr>
+        <w:t>tipada</w:t>
+      </w:r>
+      <w:proofErr w:type="spellEnd"/>
+      <w:r>
+        <w:rPr>
+          <w:b/>
+          <w:bCs/>
+        </w:rPr>
+        <w:t xml:space="preserve"> do JS)</w:t>
+      </w:r>
+    </w:p>
+    <w:p>
+      <w:pPr>
+        <w:numPr>
+          <w:ilvl w:val="0"/>
+          <w:numId w:val="26"/>
+        </w:numPr>
+      </w:pPr>
+      <w:r>
+        <w:t>Depois de entender bem JS, aprenda TS para ganhar mais segurança e produtividade.</w:t>
+      </w:r>
+    </w:p>
+    <w:p>
+      <w:pPr>
+        <w:numPr>
+          <w:ilvl w:val="0"/>
+          <w:numId w:val="26"/>
+        </w:numPr>
+      </w:pPr>
+      <w:r>
+        <w:t>Comece a usar TS em projetos pequenos para se acostumar com a tipagem.</w:t>
+      </w:r>
+    </w:p>
+    <w:p>
+      <w:pPr>
+        <w:rPr>
+          <w:b/>
+          <w:bCs/>
+        </w:rPr>
+      </w:pPr>
+      <w:r>
+        <w:rPr>
+          <w:rFonts w:ascii="Segoe UI Emoji" w:hAnsi="Segoe UI Emoji" w:cs="Segoe UI Emoji"/>
+          <w:b/>
+          <w:bCs/>
+        </w:rPr>
+        <w:t>🟣</w:t>
+      </w:r>
+      <w:r>
+        <w:rPr>
+          <w:b/>
+          <w:bCs/>
+        </w:rPr>
+        <w:t> 5. Frameworks (</w:t>
+      </w:r>
+      <w:proofErr w:type="gramStart"/>
+      <w:r>
+        <w:rPr>
+          <w:b/>
+          <w:bCs/>
+        </w:rPr>
+        <w:t>como Angular</w:t>
+      </w:r>
+      <w:proofErr w:type="gramEnd"/>
+      <w:r>
+        <w:rPr>
+          <w:b/>
+          <w:bCs/>
+        </w:rPr>
+        <w:t>)</w:t>
+      </w:r>
+    </w:p>
+    <w:p>
+      <w:pPr>
+        <w:numPr>
+          <w:ilvl w:val="0"/>
+          <w:numId w:val="27"/>
+        </w:numPr>
+      </w:pPr>
+      <w:r>
+        <w:t>Quando estiver confortável com HTML, CSS, JS e TS, aí sim mergulhe no Angular.</w:t>
+      </w:r>
+    </w:p>
+    <w:p>
+      <w:pPr>
+        <w:numPr>
+          <w:ilvl w:val="0"/>
+          <w:numId w:val="27"/>
+        </w:numPr>
+      </w:pPr>
+      <w:r>
+        <w:t>Você já vai entender os fundamentos e vai aproveitar melhor o que o framework oferece.</w:t>
+      </w:r>
+    </w:p>
+    <w:p/>
+    <w:p>
+      <w:r>
+        <w:tab/>
       </w:r>
     </w:p>
     <w:p/>
@@ -2160,6 +3043,304 @@
     </w:lvl>
   </w:abstractNum>
   <w:abstractNum w:abstractNumId="1" w15:restartNumberingAfterBreak="0">
+    <w:nsid w:val="09010A25"/>
+    <w:multiLevelType w:val="multilevel"/>
+    <w:tmpl w:val="CECE5614"/>
+    <w:lvl w:ilvl="0">
+      <w:start w:val="1"/>
+      <w:numFmt w:val="bullet"/>
+      <w:lvlText w:val=""/>
+      <w:lvlJc w:val="left"/>
+      <w:pPr>
+        <w:tabs>
+          <w:tab w:val="num" w:pos="720"/>
+        </w:tabs>
+        <w:ind w:left="720" w:hanging="360"/>
+      </w:pPr>
+      <w:rPr>
+        <w:rFonts w:ascii="Symbol" w:hAnsi="Symbol" w:hint="default"/>
+        <w:sz w:val="20"/>
+      </w:rPr>
+    </w:lvl>
+    <w:lvl w:ilvl="1" w:tentative="1">
+      <w:start w:val="1"/>
+      <w:numFmt w:val="bullet"/>
+      <w:lvlText w:val=""/>
+      <w:lvlJc w:val="left"/>
+      <w:pPr>
+        <w:tabs>
+          <w:tab w:val="num" w:pos="1440"/>
+        </w:tabs>
+        <w:ind w:left="1440" w:hanging="360"/>
+      </w:pPr>
+      <w:rPr>
+        <w:rFonts w:ascii="Symbol" w:hAnsi="Symbol" w:hint="default"/>
+        <w:sz w:val="20"/>
+      </w:rPr>
+    </w:lvl>
+    <w:lvl w:ilvl="2" w:tentative="1">
+      <w:start w:val="1"/>
+      <w:numFmt w:val="bullet"/>
+      <w:lvlText w:val=""/>
+      <w:lvlJc w:val="left"/>
+      <w:pPr>
+        <w:tabs>
+          <w:tab w:val="num" w:pos="2160"/>
+        </w:tabs>
+        <w:ind w:left="2160" w:hanging="360"/>
+      </w:pPr>
+      <w:rPr>
+        <w:rFonts w:ascii="Symbol" w:hAnsi="Symbol" w:hint="default"/>
+        <w:sz w:val="20"/>
+      </w:rPr>
+    </w:lvl>
+    <w:lvl w:ilvl="3" w:tentative="1">
+      <w:start w:val="1"/>
+      <w:numFmt w:val="bullet"/>
+      <w:lvlText w:val=""/>
+      <w:lvlJc w:val="left"/>
+      <w:pPr>
+        <w:tabs>
+          <w:tab w:val="num" w:pos="2880"/>
+        </w:tabs>
+        <w:ind w:left="2880" w:hanging="360"/>
+      </w:pPr>
+      <w:rPr>
+        <w:rFonts w:ascii="Symbol" w:hAnsi="Symbol" w:hint="default"/>
+        <w:sz w:val="20"/>
+      </w:rPr>
+    </w:lvl>
+    <w:lvl w:ilvl="4" w:tentative="1">
+      <w:start w:val="1"/>
+      <w:numFmt w:val="bullet"/>
+      <w:lvlText w:val=""/>
+      <w:lvlJc w:val="left"/>
+      <w:pPr>
+        <w:tabs>
+          <w:tab w:val="num" w:pos="3600"/>
+        </w:tabs>
+        <w:ind w:left="3600" w:hanging="360"/>
+      </w:pPr>
+      <w:rPr>
+        <w:rFonts w:ascii="Symbol" w:hAnsi="Symbol" w:hint="default"/>
+        <w:sz w:val="20"/>
+      </w:rPr>
+    </w:lvl>
+    <w:lvl w:ilvl="5" w:tentative="1">
+      <w:start w:val="1"/>
+      <w:numFmt w:val="bullet"/>
+      <w:lvlText w:val=""/>
+      <w:lvlJc w:val="left"/>
+      <w:pPr>
+        <w:tabs>
+          <w:tab w:val="num" w:pos="4320"/>
+        </w:tabs>
+        <w:ind w:left="4320" w:hanging="360"/>
+      </w:pPr>
+      <w:rPr>
+        <w:rFonts w:ascii="Symbol" w:hAnsi="Symbol" w:hint="default"/>
+        <w:sz w:val="20"/>
+      </w:rPr>
+    </w:lvl>
+    <w:lvl w:ilvl="6" w:tentative="1">
+      <w:start w:val="1"/>
+      <w:numFmt w:val="bullet"/>
+      <w:lvlText w:val=""/>
+      <w:lvlJc w:val="left"/>
+      <w:pPr>
+        <w:tabs>
+          <w:tab w:val="num" w:pos="5040"/>
+        </w:tabs>
+        <w:ind w:left="5040" w:hanging="360"/>
+      </w:pPr>
+      <w:rPr>
+        <w:rFonts w:ascii="Symbol" w:hAnsi="Symbol" w:hint="default"/>
+        <w:sz w:val="20"/>
+      </w:rPr>
+    </w:lvl>
+    <w:lvl w:ilvl="7" w:tentative="1">
+      <w:start w:val="1"/>
+      <w:numFmt w:val="bullet"/>
+      <w:lvlText w:val=""/>
+      <w:lvlJc w:val="left"/>
+      <w:pPr>
+        <w:tabs>
+          <w:tab w:val="num" w:pos="5760"/>
+        </w:tabs>
+        <w:ind w:left="5760" w:hanging="360"/>
+      </w:pPr>
+      <w:rPr>
+        <w:rFonts w:ascii="Symbol" w:hAnsi="Symbol" w:hint="default"/>
+        <w:sz w:val="20"/>
+      </w:rPr>
+    </w:lvl>
+    <w:lvl w:ilvl="8" w:tentative="1">
+      <w:start w:val="1"/>
+      <w:numFmt w:val="bullet"/>
+      <w:lvlText w:val=""/>
+      <w:lvlJc w:val="left"/>
+      <w:pPr>
+        <w:tabs>
+          <w:tab w:val="num" w:pos="6480"/>
+        </w:tabs>
+        <w:ind w:left="6480" w:hanging="360"/>
+      </w:pPr>
+      <w:rPr>
+        <w:rFonts w:ascii="Symbol" w:hAnsi="Symbol" w:hint="default"/>
+        <w:sz w:val="20"/>
+      </w:rPr>
+    </w:lvl>
+  </w:abstractNum>
+  <w:abstractNum w:abstractNumId="2" w15:restartNumberingAfterBreak="0">
+    <w:nsid w:val="0A61649E"/>
+    <w:multiLevelType w:val="multilevel"/>
+    <w:tmpl w:val="8E1643BC"/>
+    <w:lvl w:ilvl="0">
+      <w:start w:val="1"/>
+      <w:numFmt w:val="bullet"/>
+      <w:lvlText w:val=""/>
+      <w:lvlJc w:val="left"/>
+      <w:pPr>
+        <w:tabs>
+          <w:tab w:val="num" w:pos="720"/>
+        </w:tabs>
+        <w:ind w:left="720" w:hanging="360"/>
+      </w:pPr>
+      <w:rPr>
+        <w:rFonts w:ascii="Symbol" w:hAnsi="Symbol" w:hint="default"/>
+        <w:sz w:val="20"/>
+      </w:rPr>
+    </w:lvl>
+    <w:lvl w:ilvl="1">
+      <w:start w:val="1"/>
+      <w:numFmt w:val="bullet"/>
+      <w:lvlText w:val=""/>
+      <w:lvlJc w:val="left"/>
+      <w:pPr>
+        <w:tabs>
+          <w:tab w:val="num" w:pos="1440"/>
+        </w:tabs>
+        <w:ind w:left="1440" w:hanging="360"/>
+      </w:pPr>
+      <w:rPr>
+        <w:rFonts w:ascii="Symbol" w:hAnsi="Symbol" w:hint="default"/>
+        <w:sz w:val="20"/>
+      </w:rPr>
+    </w:lvl>
+    <w:lvl w:ilvl="2">
+      <w:start w:val="1"/>
+      <w:numFmt w:val="bullet"/>
+      <w:lvlText w:val=""/>
+      <w:lvlJc w:val="left"/>
+      <w:pPr>
+        <w:tabs>
+          <w:tab w:val="num" w:pos="2160"/>
+        </w:tabs>
+        <w:ind w:left="2160" w:hanging="360"/>
+      </w:pPr>
+      <w:rPr>
+        <w:rFonts w:ascii="Symbol" w:hAnsi="Symbol" w:hint="default"/>
+        <w:sz w:val="20"/>
+      </w:rPr>
+    </w:lvl>
+    <w:lvl w:ilvl="3" w:tentative="1">
+      <w:start w:val="1"/>
+      <w:numFmt w:val="bullet"/>
+      <w:lvlText w:val=""/>
+      <w:lvlJc w:val="left"/>
+      <w:pPr>
+        <w:tabs>
+          <w:tab w:val="num" w:pos="2880"/>
+        </w:tabs>
+        <w:ind w:left="2880" w:hanging="360"/>
+      </w:pPr>
+      <w:rPr>
+        <w:rFonts w:ascii="Symbol" w:hAnsi="Symbol" w:hint="default"/>
+        <w:sz w:val="20"/>
+      </w:rPr>
+    </w:lvl>
+    <w:lvl w:ilvl="4" w:tentative="1">
+      <w:start w:val="1"/>
+      <w:numFmt w:val="bullet"/>
+      <w:lvlText w:val=""/>
+      <w:lvlJc w:val="left"/>
+      <w:pPr>
+        <w:tabs>
+          <w:tab w:val="num" w:pos="3600"/>
+        </w:tabs>
+        <w:ind w:left="3600" w:hanging="360"/>
+      </w:pPr>
+      <w:rPr>
+        <w:rFonts w:ascii="Symbol" w:hAnsi="Symbol" w:hint="default"/>
+        <w:sz w:val="20"/>
+      </w:rPr>
+    </w:lvl>
+    <w:lvl w:ilvl="5" w:tentative="1">
+      <w:start w:val="1"/>
+      <w:numFmt w:val="bullet"/>
+      <w:lvlText w:val=""/>
+      <w:lvlJc w:val="left"/>
+      <w:pPr>
+        <w:tabs>
+          <w:tab w:val="num" w:pos="4320"/>
+        </w:tabs>
+        <w:ind w:left="4320" w:hanging="360"/>
+      </w:pPr>
+      <w:rPr>
+        <w:rFonts w:ascii="Symbol" w:hAnsi="Symbol" w:hint="default"/>
+        <w:sz w:val="20"/>
+      </w:rPr>
+    </w:lvl>
+    <w:lvl w:ilvl="6" w:tentative="1">
+      <w:start w:val="1"/>
+      <w:numFmt w:val="bullet"/>
+      <w:lvlText w:val=""/>
+      <w:lvlJc w:val="left"/>
+      <w:pPr>
+        <w:tabs>
+          <w:tab w:val="num" w:pos="5040"/>
+        </w:tabs>
+        <w:ind w:left="5040" w:hanging="360"/>
+      </w:pPr>
+      <w:rPr>
+        <w:rFonts w:ascii="Symbol" w:hAnsi="Symbol" w:hint="default"/>
+        <w:sz w:val="20"/>
+      </w:rPr>
+    </w:lvl>
+    <w:lvl w:ilvl="7" w:tentative="1">
+      <w:start w:val="1"/>
+      <w:numFmt w:val="bullet"/>
+      <w:lvlText w:val=""/>
+      <w:lvlJc w:val="left"/>
+      <w:pPr>
+        <w:tabs>
+          <w:tab w:val="num" w:pos="5760"/>
+        </w:tabs>
+        <w:ind w:left="5760" w:hanging="360"/>
+      </w:pPr>
+      <w:rPr>
+        <w:rFonts w:ascii="Symbol" w:hAnsi="Symbol" w:hint="default"/>
+        <w:sz w:val="20"/>
+      </w:rPr>
+    </w:lvl>
+    <w:lvl w:ilvl="8" w:tentative="1">
+      <w:start w:val="1"/>
+      <w:numFmt w:val="bullet"/>
+      <w:lvlText w:val=""/>
+      <w:lvlJc w:val="left"/>
+      <w:pPr>
+        <w:tabs>
+          <w:tab w:val="num" w:pos="6480"/>
+        </w:tabs>
+        <w:ind w:left="6480" w:hanging="360"/>
+      </w:pPr>
+      <w:rPr>
+        <w:rFonts w:ascii="Symbol" w:hAnsi="Symbol" w:hint="default"/>
+        <w:sz w:val="20"/>
+      </w:rPr>
+    </w:lvl>
+  </w:abstractNum>
+  <w:abstractNum w:abstractNumId="3" w15:restartNumberingAfterBreak="0">
     <w:nsid w:val="0B253FB1"/>
     <w:multiLevelType w:val="multilevel"/>
     <w:tmpl w:val="55C016B2"/>
@@ -2308,7 +3489,7 @@
       </w:rPr>
     </w:lvl>
   </w:abstractNum>
-  <w:abstractNum w:abstractNumId="2" w15:restartNumberingAfterBreak="0">
+  <w:abstractNum w:abstractNumId="4" w15:restartNumberingAfterBreak="0">
     <w:nsid w:val="0CD33C65"/>
     <w:multiLevelType w:val="multilevel"/>
     <w:tmpl w:val="5656A414"/>
@@ -2457,7 +3638,7 @@
       </w:rPr>
     </w:lvl>
   </w:abstractNum>
-  <w:abstractNum w:abstractNumId="3" w15:restartNumberingAfterBreak="0">
+  <w:abstractNum w:abstractNumId="5" w15:restartNumberingAfterBreak="0">
     <w:nsid w:val="0F281FA0"/>
     <w:multiLevelType w:val="multilevel"/>
     <w:tmpl w:val="F38E247E"/>
@@ -2606,7 +3787,7 @@
       </w:rPr>
     </w:lvl>
   </w:abstractNum>
-  <w:abstractNum w:abstractNumId="4" w15:restartNumberingAfterBreak="0">
+  <w:abstractNum w:abstractNumId="6" w15:restartNumberingAfterBreak="0">
     <w:nsid w:val="15730844"/>
     <w:multiLevelType w:val="multilevel"/>
     <w:tmpl w:val="9AC271F0"/>
@@ -2755,7 +3936,7 @@
       </w:rPr>
     </w:lvl>
   </w:abstractNum>
-  <w:abstractNum w:abstractNumId="5" w15:restartNumberingAfterBreak="0">
+  <w:abstractNum w:abstractNumId="7" w15:restartNumberingAfterBreak="0">
     <w:nsid w:val="18DB3FEC"/>
     <w:multiLevelType w:val="multilevel"/>
     <w:tmpl w:val="213433DE"/>
@@ -2904,7 +4085,7 @@
       </w:rPr>
     </w:lvl>
   </w:abstractNum>
-  <w:abstractNum w:abstractNumId="6" w15:restartNumberingAfterBreak="0">
+  <w:abstractNum w:abstractNumId="8" w15:restartNumberingAfterBreak="0">
     <w:nsid w:val="1A1E291B"/>
     <w:multiLevelType w:val="multilevel"/>
     <w:tmpl w:val="6F8E21D8"/>
@@ -3053,7 +4234,7 @@
       </w:rPr>
     </w:lvl>
   </w:abstractNum>
-  <w:abstractNum w:abstractNumId="7" w15:restartNumberingAfterBreak="0">
+  <w:abstractNum w:abstractNumId="9" w15:restartNumberingAfterBreak="0">
     <w:nsid w:val="1EF0061D"/>
     <w:multiLevelType w:val="multilevel"/>
     <w:tmpl w:val="7102B3FC"/>
@@ -3202,7 +4383,7 @@
       </w:rPr>
     </w:lvl>
   </w:abstractNum>
-  <w:abstractNum w:abstractNumId="8" w15:restartNumberingAfterBreak="0">
+  <w:abstractNum w:abstractNumId="10" w15:restartNumberingAfterBreak="0">
     <w:nsid w:val="23F9528A"/>
     <w:multiLevelType w:val="multilevel"/>
     <w:tmpl w:val="92E4AE4A"/>
@@ -3351,7 +4532,7 @@
       </w:rPr>
     </w:lvl>
   </w:abstractNum>
-  <w:abstractNum w:abstractNumId="9" w15:restartNumberingAfterBreak="0">
+  <w:abstractNum w:abstractNumId="11" w15:restartNumberingAfterBreak="0">
     <w:nsid w:val="24935DC6"/>
     <w:multiLevelType w:val="multilevel"/>
     <w:tmpl w:val="655CEE7E"/>
@@ -3500,7 +4681,7 @@
       </w:rPr>
     </w:lvl>
   </w:abstractNum>
-  <w:abstractNum w:abstractNumId="10" w15:restartNumberingAfterBreak="0">
+  <w:abstractNum w:abstractNumId="12" w15:restartNumberingAfterBreak="0">
     <w:nsid w:val="292F217B"/>
     <w:multiLevelType w:val="multilevel"/>
     <w:tmpl w:val="427CDC16"/>
@@ -3613,7 +4794,156 @@
       </w:pPr>
     </w:lvl>
   </w:abstractNum>
-  <w:abstractNum w:abstractNumId="11" w15:restartNumberingAfterBreak="0">
+  <w:abstractNum w:abstractNumId="13" w15:restartNumberingAfterBreak="0">
+    <w:nsid w:val="2D420200"/>
+    <w:multiLevelType w:val="multilevel"/>
+    <w:tmpl w:val="B6D24996"/>
+    <w:lvl w:ilvl="0">
+      <w:start w:val="1"/>
+      <w:numFmt w:val="bullet"/>
+      <w:lvlText w:val=""/>
+      <w:lvlJc w:val="left"/>
+      <w:pPr>
+        <w:tabs>
+          <w:tab w:val="num" w:pos="720"/>
+        </w:tabs>
+        <w:ind w:left="720" w:hanging="360"/>
+      </w:pPr>
+      <w:rPr>
+        <w:rFonts w:ascii="Symbol" w:hAnsi="Symbol" w:hint="default"/>
+        <w:sz w:val="20"/>
+      </w:rPr>
+    </w:lvl>
+    <w:lvl w:ilvl="1" w:tentative="1">
+      <w:start w:val="1"/>
+      <w:numFmt w:val="bullet"/>
+      <w:lvlText w:val=""/>
+      <w:lvlJc w:val="left"/>
+      <w:pPr>
+        <w:tabs>
+          <w:tab w:val="num" w:pos="1440"/>
+        </w:tabs>
+        <w:ind w:left="1440" w:hanging="360"/>
+      </w:pPr>
+      <w:rPr>
+        <w:rFonts w:ascii="Symbol" w:hAnsi="Symbol" w:hint="default"/>
+        <w:sz w:val="20"/>
+      </w:rPr>
+    </w:lvl>
+    <w:lvl w:ilvl="2" w:tentative="1">
+      <w:start w:val="1"/>
+      <w:numFmt w:val="bullet"/>
+      <w:lvlText w:val=""/>
+      <w:lvlJc w:val="left"/>
+      <w:pPr>
+        <w:tabs>
+          <w:tab w:val="num" w:pos="2160"/>
+        </w:tabs>
+        <w:ind w:left="2160" w:hanging="360"/>
+      </w:pPr>
+      <w:rPr>
+        <w:rFonts w:ascii="Symbol" w:hAnsi="Symbol" w:hint="default"/>
+        <w:sz w:val="20"/>
+      </w:rPr>
+    </w:lvl>
+    <w:lvl w:ilvl="3" w:tentative="1">
+      <w:start w:val="1"/>
+      <w:numFmt w:val="bullet"/>
+      <w:lvlText w:val=""/>
+      <w:lvlJc w:val="left"/>
+      <w:pPr>
+        <w:tabs>
+          <w:tab w:val="num" w:pos="2880"/>
+        </w:tabs>
+        <w:ind w:left="2880" w:hanging="360"/>
+      </w:pPr>
+      <w:rPr>
+        <w:rFonts w:ascii="Symbol" w:hAnsi="Symbol" w:hint="default"/>
+        <w:sz w:val="20"/>
+      </w:rPr>
+    </w:lvl>
+    <w:lvl w:ilvl="4" w:tentative="1">
+      <w:start w:val="1"/>
+      <w:numFmt w:val="bullet"/>
+      <w:lvlText w:val=""/>
+      <w:lvlJc w:val="left"/>
+      <w:pPr>
+        <w:tabs>
+          <w:tab w:val="num" w:pos="3600"/>
+        </w:tabs>
+        <w:ind w:left="3600" w:hanging="360"/>
+      </w:pPr>
+      <w:rPr>
+        <w:rFonts w:ascii="Symbol" w:hAnsi="Symbol" w:hint="default"/>
+        <w:sz w:val="20"/>
+      </w:rPr>
+    </w:lvl>
+    <w:lvl w:ilvl="5" w:tentative="1">
+      <w:start w:val="1"/>
+      <w:numFmt w:val="bullet"/>
+      <w:lvlText w:val=""/>
+      <w:lvlJc w:val="left"/>
+      <w:pPr>
+        <w:tabs>
+          <w:tab w:val="num" w:pos="4320"/>
+        </w:tabs>
+        <w:ind w:left="4320" w:hanging="360"/>
+      </w:pPr>
+      <w:rPr>
+        <w:rFonts w:ascii="Symbol" w:hAnsi="Symbol" w:hint="default"/>
+        <w:sz w:val="20"/>
+      </w:rPr>
+    </w:lvl>
+    <w:lvl w:ilvl="6" w:tentative="1">
+      <w:start w:val="1"/>
+      <w:numFmt w:val="bullet"/>
+      <w:lvlText w:val=""/>
+      <w:lvlJc w:val="left"/>
+      <w:pPr>
+        <w:tabs>
+          <w:tab w:val="num" w:pos="5040"/>
+        </w:tabs>
+        <w:ind w:left="5040" w:hanging="360"/>
+      </w:pPr>
+      <w:rPr>
+        <w:rFonts w:ascii="Symbol" w:hAnsi="Symbol" w:hint="default"/>
+        <w:sz w:val="20"/>
+      </w:rPr>
+    </w:lvl>
+    <w:lvl w:ilvl="7" w:tentative="1">
+      <w:start w:val="1"/>
+      <w:numFmt w:val="bullet"/>
+      <w:lvlText w:val=""/>
+      <w:lvlJc w:val="left"/>
+      <w:pPr>
+        <w:tabs>
+          <w:tab w:val="num" w:pos="5760"/>
+        </w:tabs>
+        <w:ind w:left="5760" w:hanging="360"/>
+      </w:pPr>
+      <w:rPr>
+        <w:rFonts w:ascii="Symbol" w:hAnsi="Symbol" w:hint="default"/>
+        <w:sz w:val="20"/>
+      </w:rPr>
+    </w:lvl>
+    <w:lvl w:ilvl="8" w:tentative="1">
+      <w:start w:val="1"/>
+      <w:numFmt w:val="bullet"/>
+      <w:lvlText w:val=""/>
+      <w:lvlJc w:val="left"/>
+      <w:pPr>
+        <w:tabs>
+          <w:tab w:val="num" w:pos="6480"/>
+        </w:tabs>
+        <w:ind w:left="6480" w:hanging="360"/>
+      </w:pPr>
+      <w:rPr>
+        <w:rFonts w:ascii="Symbol" w:hAnsi="Symbol" w:hint="default"/>
+        <w:sz w:val="20"/>
+      </w:rPr>
+    </w:lvl>
+  </w:abstractNum>
+  <w:abstractNum w:abstractNumId="14" w15:restartNumberingAfterBreak="0">
     <w:nsid w:val="2D55432E"/>
     <w:multiLevelType w:val="multilevel"/>
     <w:tmpl w:val="E6C004A0"/>
@@ -3762,10 +5092,10 @@
       </w:rPr>
     </w:lvl>
   </w:abstractNum>
-  <w:abstractNum w:abstractNumId="12" w15:restartNumberingAfterBreak="0">
+  <w:abstractNum w:abstractNumId="15" w15:restartNumberingAfterBreak="0">
     <w:nsid w:val="30CF2671"/>
     <w:multiLevelType w:val="multilevel"/>
-    <w:tmpl w:val="CD7493B0"/>
+    <w:tmpl w:val="1076E222"/>
     <w:lvl w:ilvl="0">
       <w:start w:val="1"/>
       <w:numFmt w:val="bullet"/>
@@ -3798,23 +5128,18 @@
         <w:sz w:val="20"/>
       </w:rPr>
     </w:lvl>
-    <w:lvl w:ilvl="2" w:tentative="1">
-      <w:start w:val="1"/>
-      <w:numFmt w:val="bullet"/>
-      <w:lvlText w:val=""/>
-      <w:lvlJc w:val="left"/>
-      <w:pPr>
-        <w:tabs>
-          <w:tab w:val="num" w:pos="2160"/>
-        </w:tabs>
+    <w:lvl w:ilvl="2">
+      <w:numFmt w:val="bullet"/>
+      <w:lvlText w:val="-"/>
+      <w:lvlJc w:val="left"/>
+      <w:pPr>
         <w:ind w:left="2160" w:hanging="360"/>
       </w:pPr>
       <w:rPr>
-        <w:rFonts w:ascii="Symbol" w:hAnsi="Symbol" w:hint="default"/>
-        <w:sz w:val="20"/>
-      </w:rPr>
-    </w:lvl>
-    <w:lvl w:ilvl="3" w:tentative="1">
+        <w:rFonts w:ascii="Aptos" w:eastAsiaTheme="minorHAnsi" w:hAnsi="Aptos" w:cstheme="minorBidi" w:hint="default"/>
+      </w:rPr>
+    </w:lvl>
+    <w:lvl w:ilvl="3">
       <w:start w:val="1"/>
       <w:numFmt w:val="bullet"/>
       <w:lvlText w:val=""/>
@@ -3830,7 +5155,7 @@
         <w:sz w:val="20"/>
       </w:rPr>
     </w:lvl>
-    <w:lvl w:ilvl="4" w:tentative="1">
+    <w:lvl w:ilvl="4">
       <w:start w:val="1"/>
       <w:numFmt w:val="bullet"/>
       <w:lvlText w:val=""/>
@@ -3911,7 +5236,7 @@
       </w:rPr>
     </w:lvl>
   </w:abstractNum>
-  <w:abstractNum w:abstractNumId="13" w15:restartNumberingAfterBreak="0">
+  <w:abstractNum w:abstractNumId="16" w15:restartNumberingAfterBreak="0">
     <w:nsid w:val="30DC2C9C"/>
     <w:multiLevelType w:val="multilevel"/>
     <w:tmpl w:val="0FF8161A"/>
@@ -4060,7 +5385,156 @@
       </w:rPr>
     </w:lvl>
   </w:abstractNum>
-  <w:abstractNum w:abstractNumId="14" w15:restartNumberingAfterBreak="0">
+  <w:abstractNum w:abstractNumId="17" w15:restartNumberingAfterBreak="0">
+    <w:nsid w:val="32551F31"/>
+    <w:multiLevelType w:val="multilevel"/>
+    <w:tmpl w:val="B67C5980"/>
+    <w:lvl w:ilvl="0">
+      <w:start w:val="1"/>
+      <w:numFmt w:val="bullet"/>
+      <w:lvlText w:val=""/>
+      <w:lvlJc w:val="left"/>
+      <w:pPr>
+        <w:tabs>
+          <w:tab w:val="num" w:pos="720"/>
+        </w:tabs>
+        <w:ind w:left="720" w:hanging="360"/>
+      </w:pPr>
+      <w:rPr>
+        <w:rFonts w:ascii="Symbol" w:hAnsi="Symbol" w:hint="default"/>
+        <w:sz w:val="20"/>
+      </w:rPr>
+    </w:lvl>
+    <w:lvl w:ilvl="1">
+      <w:start w:val="1"/>
+      <w:numFmt w:val="bullet"/>
+      <w:lvlText w:val=""/>
+      <w:lvlJc w:val="left"/>
+      <w:pPr>
+        <w:tabs>
+          <w:tab w:val="num" w:pos="1440"/>
+        </w:tabs>
+        <w:ind w:left="1440" w:hanging="360"/>
+      </w:pPr>
+      <w:rPr>
+        <w:rFonts w:ascii="Symbol" w:hAnsi="Symbol" w:hint="default"/>
+        <w:sz w:val="20"/>
+      </w:rPr>
+    </w:lvl>
+    <w:lvl w:ilvl="2">
+      <w:start w:val="1"/>
+      <w:numFmt w:val="bullet"/>
+      <w:lvlText w:val=""/>
+      <w:lvlJc w:val="left"/>
+      <w:pPr>
+        <w:tabs>
+          <w:tab w:val="num" w:pos="2160"/>
+        </w:tabs>
+        <w:ind w:left="2160" w:hanging="360"/>
+      </w:pPr>
+      <w:rPr>
+        <w:rFonts w:ascii="Symbol" w:hAnsi="Symbol" w:hint="default"/>
+        <w:sz w:val="20"/>
+      </w:rPr>
+    </w:lvl>
+    <w:lvl w:ilvl="3">
+      <w:start w:val="1"/>
+      <w:numFmt w:val="bullet"/>
+      <w:lvlText w:val=""/>
+      <w:lvlJc w:val="left"/>
+      <w:pPr>
+        <w:tabs>
+          <w:tab w:val="num" w:pos="2880"/>
+        </w:tabs>
+        <w:ind w:left="2880" w:hanging="360"/>
+      </w:pPr>
+      <w:rPr>
+        <w:rFonts w:ascii="Symbol" w:hAnsi="Symbol" w:hint="default"/>
+        <w:sz w:val="20"/>
+      </w:rPr>
+    </w:lvl>
+    <w:lvl w:ilvl="4" w:tentative="1">
+      <w:start w:val="1"/>
+      <w:numFmt w:val="bullet"/>
+      <w:lvlText w:val=""/>
+      <w:lvlJc w:val="left"/>
+      <w:pPr>
+        <w:tabs>
+          <w:tab w:val="num" w:pos="3600"/>
+        </w:tabs>
+        <w:ind w:left="3600" w:hanging="360"/>
+      </w:pPr>
+      <w:rPr>
+        <w:rFonts w:ascii="Symbol" w:hAnsi="Symbol" w:hint="default"/>
+        <w:sz w:val="20"/>
+      </w:rPr>
+    </w:lvl>
+    <w:lvl w:ilvl="5" w:tentative="1">
+      <w:start w:val="1"/>
+      <w:numFmt w:val="bullet"/>
+      <w:lvlText w:val=""/>
+      <w:lvlJc w:val="left"/>
+      <w:pPr>
+        <w:tabs>
+          <w:tab w:val="num" w:pos="4320"/>
+        </w:tabs>
+        <w:ind w:left="4320" w:hanging="360"/>
+      </w:pPr>
+      <w:rPr>
+        <w:rFonts w:ascii="Symbol" w:hAnsi="Symbol" w:hint="default"/>
+        <w:sz w:val="20"/>
+      </w:rPr>
+    </w:lvl>
+    <w:lvl w:ilvl="6" w:tentative="1">
+      <w:start w:val="1"/>
+      <w:numFmt w:val="bullet"/>
+      <w:lvlText w:val=""/>
+      <w:lvlJc w:val="left"/>
+      <w:pPr>
+        <w:tabs>
+          <w:tab w:val="num" w:pos="5040"/>
+        </w:tabs>
+        <w:ind w:left="5040" w:hanging="360"/>
+      </w:pPr>
+      <w:rPr>
+        <w:rFonts w:ascii="Symbol" w:hAnsi="Symbol" w:hint="default"/>
+        <w:sz w:val="20"/>
+      </w:rPr>
+    </w:lvl>
+    <w:lvl w:ilvl="7" w:tentative="1">
+      <w:start w:val="1"/>
+      <w:numFmt w:val="bullet"/>
+      <w:lvlText w:val=""/>
+      <w:lvlJc w:val="left"/>
+      <w:pPr>
+        <w:tabs>
+          <w:tab w:val="num" w:pos="5760"/>
+        </w:tabs>
+        <w:ind w:left="5760" w:hanging="360"/>
+      </w:pPr>
+      <w:rPr>
+        <w:rFonts w:ascii="Symbol" w:hAnsi="Symbol" w:hint="default"/>
+        <w:sz w:val="20"/>
+      </w:rPr>
+    </w:lvl>
+    <w:lvl w:ilvl="8" w:tentative="1">
+      <w:start w:val="1"/>
+      <w:numFmt w:val="bullet"/>
+      <w:lvlText w:val=""/>
+      <w:lvlJc w:val="left"/>
+      <w:pPr>
+        <w:tabs>
+          <w:tab w:val="num" w:pos="6480"/>
+        </w:tabs>
+        <w:ind w:left="6480" w:hanging="360"/>
+      </w:pPr>
+      <w:rPr>
+        <w:rFonts w:ascii="Symbol" w:hAnsi="Symbol" w:hint="default"/>
+        <w:sz w:val="20"/>
+      </w:rPr>
+    </w:lvl>
+  </w:abstractNum>
+  <w:abstractNum w:abstractNumId="18" w15:restartNumberingAfterBreak="0">
     <w:nsid w:val="3EF20572"/>
     <w:multiLevelType w:val="multilevel"/>
     <w:tmpl w:val="06DA2BF4"/>
@@ -4209,7 +5683,156 @@
       </w:rPr>
     </w:lvl>
   </w:abstractNum>
-  <w:abstractNum w:abstractNumId="15" w15:restartNumberingAfterBreak="0">
+  <w:abstractNum w:abstractNumId="19" w15:restartNumberingAfterBreak="0">
+    <w:nsid w:val="41B7597B"/>
+    <w:multiLevelType w:val="multilevel"/>
+    <w:tmpl w:val="F8E644F4"/>
+    <w:lvl w:ilvl="0">
+      <w:start w:val="1"/>
+      <w:numFmt w:val="bullet"/>
+      <w:lvlText w:val=""/>
+      <w:lvlJc w:val="left"/>
+      <w:pPr>
+        <w:tabs>
+          <w:tab w:val="num" w:pos="720"/>
+        </w:tabs>
+        <w:ind w:left="720" w:hanging="360"/>
+      </w:pPr>
+      <w:rPr>
+        <w:rFonts w:ascii="Symbol" w:hAnsi="Symbol" w:hint="default"/>
+        <w:sz w:val="20"/>
+      </w:rPr>
+    </w:lvl>
+    <w:lvl w:ilvl="1" w:tentative="1">
+      <w:start w:val="1"/>
+      <w:numFmt w:val="bullet"/>
+      <w:lvlText w:val=""/>
+      <w:lvlJc w:val="left"/>
+      <w:pPr>
+        <w:tabs>
+          <w:tab w:val="num" w:pos="1440"/>
+        </w:tabs>
+        <w:ind w:left="1440" w:hanging="360"/>
+      </w:pPr>
+      <w:rPr>
+        <w:rFonts w:ascii="Symbol" w:hAnsi="Symbol" w:hint="default"/>
+        <w:sz w:val="20"/>
+      </w:rPr>
+    </w:lvl>
+    <w:lvl w:ilvl="2" w:tentative="1">
+      <w:start w:val="1"/>
+      <w:numFmt w:val="bullet"/>
+      <w:lvlText w:val=""/>
+      <w:lvlJc w:val="left"/>
+      <w:pPr>
+        <w:tabs>
+          <w:tab w:val="num" w:pos="2160"/>
+        </w:tabs>
+        <w:ind w:left="2160" w:hanging="360"/>
+      </w:pPr>
+      <w:rPr>
+        <w:rFonts w:ascii="Symbol" w:hAnsi="Symbol" w:hint="default"/>
+        <w:sz w:val="20"/>
+      </w:rPr>
+    </w:lvl>
+    <w:lvl w:ilvl="3" w:tentative="1">
+      <w:start w:val="1"/>
+      <w:numFmt w:val="bullet"/>
+      <w:lvlText w:val=""/>
+      <w:lvlJc w:val="left"/>
+      <w:pPr>
+        <w:tabs>
+          <w:tab w:val="num" w:pos="2880"/>
+        </w:tabs>
+        <w:ind w:left="2880" w:hanging="360"/>
+      </w:pPr>
+      <w:rPr>
+        <w:rFonts w:ascii="Symbol" w:hAnsi="Symbol" w:hint="default"/>
+        <w:sz w:val="20"/>
+      </w:rPr>
+    </w:lvl>
+    <w:lvl w:ilvl="4" w:tentative="1">
+      <w:start w:val="1"/>
+      <w:numFmt w:val="bullet"/>
+      <w:lvlText w:val=""/>
+      <w:lvlJc w:val="left"/>
+      <w:pPr>
+        <w:tabs>
+          <w:tab w:val="num" w:pos="3600"/>
+        </w:tabs>
+        <w:ind w:left="3600" w:hanging="360"/>
+      </w:pPr>
+      <w:rPr>
+        <w:rFonts w:ascii="Symbol" w:hAnsi="Symbol" w:hint="default"/>
+        <w:sz w:val="20"/>
+      </w:rPr>
+    </w:lvl>
+    <w:lvl w:ilvl="5" w:tentative="1">
+      <w:start w:val="1"/>
+      <w:numFmt w:val="bullet"/>
+      <w:lvlText w:val=""/>
+      <w:lvlJc w:val="left"/>
+      <w:pPr>
+        <w:tabs>
+          <w:tab w:val="num" w:pos="4320"/>
+        </w:tabs>
+        <w:ind w:left="4320" w:hanging="360"/>
+      </w:pPr>
+      <w:rPr>
+        <w:rFonts w:ascii="Symbol" w:hAnsi="Symbol" w:hint="default"/>
+        <w:sz w:val="20"/>
+      </w:rPr>
+    </w:lvl>
+    <w:lvl w:ilvl="6" w:tentative="1">
+      <w:start w:val="1"/>
+      <w:numFmt w:val="bullet"/>
+      <w:lvlText w:val=""/>
+      <w:lvlJc w:val="left"/>
+      <w:pPr>
+        <w:tabs>
+          <w:tab w:val="num" w:pos="5040"/>
+        </w:tabs>
+        <w:ind w:left="5040" w:hanging="360"/>
+      </w:pPr>
+      <w:rPr>
+        <w:rFonts w:ascii="Symbol" w:hAnsi="Symbol" w:hint="default"/>
+        <w:sz w:val="20"/>
+      </w:rPr>
+    </w:lvl>
+    <w:lvl w:ilvl="7" w:tentative="1">
+      <w:start w:val="1"/>
+      <w:numFmt w:val="bullet"/>
+      <w:lvlText w:val=""/>
+      <w:lvlJc w:val="left"/>
+      <w:pPr>
+        <w:tabs>
+          <w:tab w:val="num" w:pos="5760"/>
+        </w:tabs>
+        <w:ind w:left="5760" w:hanging="360"/>
+      </w:pPr>
+      <w:rPr>
+        <w:rFonts w:ascii="Symbol" w:hAnsi="Symbol" w:hint="default"/>
+        <w:sz w:val="20"/>
+      </w:rPr>
+    </w:lvl>
+    <w:lvl w:ilvl="8" w:tentative="1">
+      <w:start w:val="1"/>
+      <w:numFmt w:val="bullet"/>
+      <w:lvlText w:val=""/>
+      <w:lvlJc w:val="left"/>
+      <w:pPr>
+        <w:tabs>
+          <w:tab w:val="num" w:pos="6480"/>
+        </w:tabs>
+        <w:ind w:left="6480" w:hanging="360"/>
+      </w:pPr>
+      <w:rPr>
+        <w:rFonts w:ascii="Symbol" w:hAnsi="Symbol" w:hint="default"/>
+        <w:sz w:val="20"/>
+      </w:rPr>
+    </w:lvl>
+  </w:abstractNum>
+  <w:abstractNum w:abstractNumId="20" w15:restartNumberingAfterBreak="0">
     <w:nsid w:val="467F31FE"/>
     <w:multiLevelType w:val="multilevel"/>
     <w:tmpl w:val="2AC2D8F8"/>
@@ -4358,7 +5981,7 @@
       </w:rPr>
     </w:lvl>
   </w:abstractNum>
-  <w:abstractNum w:abstractNumId="16" w15:restartNumberingAfterBreak="0">
+  <w:abstractNum w:abstractNumId="21" w15:restartNumberingAfterBreak="0">
     <w:nsid w:val="46986ACE"/>
     <w:multiLevelType w:val="multilevel"/>
     <w:tmpl w:val="6E985D16"/>
@@ -4507,7 +6130,7 @@
       </w:rPr>
     </w:lvl>
   </w:abstractNum>
-  <w:abstractNum w:abstractNumId="17" w15:restartNumberingAfterBreak="0">
+  <w:abstractNum w:abstractNumId="22" w15:restartNumberingAfterBreak="0">
     <w:nsid w:val="4E073705"/>
     <w:multiLevelType w:val="multilevel"/>
     <w:tmpl w:val="D584C3FE"/>
@@ -4656,7 +6279,7 @@
       </w:rPr>
     </w:lvl>
   </w:abstractNum>
-  <w:abstractNum w:abstractNumId="18" w15:restartNumberingAfterBreak="0">
+  <w:abstractNum w:abstractNumId="23" w15:restartNumberingAfterBreak="0">
     <w:nsid w:val="5BDC41B9"/>
     <w:multiLevelType w:val="multilevel"/>
     <w:tmpl w:val="2022250E"/>
@@ -4805,7 +6428,7 @@
       </w:rPr>
     </w:lvl>
   </w:abstractNum>
-  <w:abstractNum w:abstractNumId="19" w15:restartNumberingAfterBreak="0">
+  <w:abstractNum w:abstractNumId="24" w15:restartNumberingAfterBreak="0">
     <w:nsid w:val="6DB16F1D"/>
     <w:multiLevelType w:val="multilevel"/>
     <w:tmpl w:val="05C81364"/>
@@ -4954,7 +6577,7 @@
       </w:rPr>
     </w:lvl>
   </w:abstractNum>
-  <w:abstractNum w:abstractNumId="20" w15:restartNumberingAfterBreak="0">
+  <w:abstractNum w:abstractNumId="25" w15:restartNumberingAfterBreak="0">
     <w:nsid w:val="79032D3B"/>
     <w:multiLevelType w:val="multilevel"/>
     <w:tmpl w:val="DF0090CC"/>
@@ -5103,7 +6726,7 @@
       </w:rPr>
     </w:lvl>
   </w:abstractNum>
-  <w:abstractNum w:abstractNumId="21" w15:restartNumberingAfterBreak="0">
+  <w:abstractNum w:abstractNumId="26" w15:restartNumberingAfterBreak="0">
     <w:nsid w:val="7F4D07A9"/>
     <w:multiLevelType w:val="multilevel"/>
     <w:tmpl w:val="FEBE8766"/>
@@ -5253,70 +6876,85 @@
     </w:lvl>
   </w:abstractNum>
   <w:num w:numId="1" w16cid:durableId="1802965604">
-    <w:abstractNumId w:val="9"/>
+    <w:abstractNumId w:val="11"/>
   </w:num>
   <w:num w:numId="2" w16cid:durableId="1496842387">
-    <w:abstractNumId w:val="11"/>
+    <w:abstractNumId w:val="14"/>
   </w:num>
   <w:num w:numId="3" w16cid:durableId="1571043441">
+    <w:abstractNumId w:val="10"/>
+  </w:num>
+  <w:num w:numId="4" w16cid:durableId="976765030">
+    <w:abstractNumId w:val="5"/>
+  </w:num>
+  <w:num w:numId="5" w16cid:durableId="82184824">
+    <w:abstractNumId w:val="23"/>
+  </w:num>
+  <w:num w:numId="6" w16cid:durableId="725489698">
+    <w:abstractNumId w:val="20"/>
+  </w:num>
+  <w:num w:numId="7" w16cid:durableId="1955211350">
+    <w:abstractNumId w:val="26"/>
+  </w:num>
+  <w:num w:numId="8" w16cid:durableId="491222104">
+    <w:abstractNumId w:val="15"/>
+  </w:num>
+  <w:num w:numId="9" w16cid:durableId="1412122809">
     <w:abstractNumId w:val="8"/>
   </w:num>
-  <w:num w:numId="4" w16cid:durableId="976765030">
-    <w:abstractNumId w:val="3"/>
+  <w:num w:numId="10" w16cid:durableId="1158308403">
+    <w:abstractNumId w:val="21"/>
   </w:num>
-  <w:num w:numId="5" w16cid:durableId="82184824">
+  <w:num w:numId="11" w16cid:durableId="947930908">
+    <w:abstractNumId w:val="6"/>
+  </w:num>
+  <w:num w:numId="12" w16cid:durableId="789738892">
+    <w:abstractNumId w:val="22"/>
+  </w:num>
+  <w:num w:numId="13" w16cid:durableId="1267613793">
     <w:abstractNumId w:val="18"/>
   </w:num>
-  <w:num w:numId="6" w16cid:durableId="725489698">
-    <w:abstractNumId w:val="15"/>
-  </w:num>
-  <w:num w:numId="7" w16cid:durableId="1955211350">
-    <w:abstractNumId w:val="21"/>
-  </w:num>
-  <w:num w:numId="8" w16cid:durableId="491222104">
-    <w:abstractNumId w:val="12"/>
-  </w:num>
-  <w:num w:numId="9" w16cid:durableId="1412122809">
-    <w:abstractNumId w:val="6"/>
-  </w:num>
-  <w:num w:numId="10" w16cid:durableId="1158308403">
-    <w:abstractNumId w:val="16"/>
-  </w:num>
-  <w:num w:numId="11" w16cid:durableId="947930908">
-    <w:abstractNumId w:val="4"/>
-  </w:num>
-  <w:num w:numId="12" w16cid:durableId="789738892">
-    <w:abstractNumId w:val="17"/>
-  </w:num>
-  <w:num w:numId="13" w16cid:durableId="1267613793">
-    <w:abstractNumId w:val="14"/>
-  </w:num>
   <w:num w:numId="14" w16cid:durableId="983853746">
-    <w:abstractNumId w:val="20"/>
+    <w:abstractNumId w:val="25"/>
   </w:num>
   <w:num w:numId="15" w16cid:durableId="699669321">
-    <w:abstractNumId w:val="19"/>
+    <w:abstractNumId w:val="24"/>
   </w:num>
   <w:num w:numId="16" w16cid:durableId="1956711161">
     <w:abstractNumId w:val="0"/>
   </w:num>
   <w:num w:numId="17" w16cid:durableId="735786671">
+    <w:abstractNumId w:val="9"/>
+  </w:num>
+  <w:num w:numId="18" w16cid:durableId="535777108">
+    <w:abstractNumId w:val="4"/>
+  </w:num>
+  <w:num w:numId="19" w16cid:durableId="250090945">
+    <w:abstractNumId w:val="3"/>
+  </w:num>
+  <w:num w:numId="20" w16cid:durableId="400447987">
+    <w:abstractNumId w:val="16"/>
+  </w:num>
+  <w:num w:numId="21" w16cid:durableId="637762782">
     <w:abstractNumId w:val="7"/>
   </w:num>
-  <w:num w:numId="18" w16cid:durableId="535777108">
+  <w:num w:numId="22" w16cid:durableId="1481846052">
+    <w:abstractNumId w:val="12"/>
+  </w:num>
+  <w:num w:numId="23" w16cid:durableId="1658847793">
+    <w:abstractNumId w:val="19"/>
+  </w:num>
+  <w:num w:numId="24" w16cid:durableId="1867937606">
+    <w:abstractNumId w:val="17"/>
+  </w:num>
+  <w:num w:numId="25" w16cid:durableId="1879007609">
     <w:abstractNumId w:val="2"/>
   </w:num>
-  <w:num w:numId="19" w16cid:durableId="250090945">
-    <w:abstractNumId w:val="1"/>
-  </w:num>
-  <w:num w:numId="20" w16cid:durableId="400447987">
+  <w:num w:numId="26" w16cid:durableId="1174294983">
     <w:abstractNumId w:val="13"/>
   </w:num>
-  <w:num w:numId="21" w16cid:durableId="637762782">
-    <w:abstractNumId w:val="5"/>
-  </w:num>
-  <w:num w:numId="22" w16cid:durableId="1481846052">
-    <w:abstractNumId w:val="10"/>
+  <w:num w:numId="27" w16cid:durableId="1306735003">
+    <w:abstractNumId w:val="1"/>
   </w:num>
 </w:numbering>
 </file>

</xml_diff>